<commit_message>
atualização Regras de Neg
</commit_message>
<xml_diff>
--- a/Documentation/19 - Regras de Negócio.docx
+++ b/Documentation/19 - Regras de Negócio.docx
@@ -17,6 +17,14 @@
           <w:sz w:val="32"/>
           <w:szCs w:val="24"/>
         </w:rPr>
+        <w:t xml:space="preserve"> </w:t>
+      </w:r>
+      <w:r>
+        <w:rPr>
+          <w:b/>
+          <w:sz w:val="32"/>
+          <w:szCs w:val="24"/>
+        </w:rPr>
         <w:t>Regras de Negócio</w:t>
       </w:r>
     </w:p>
@@ -58,52 +66,49 @@
           <w:sz w:val="24"/>
           <w:szCs w:val="24"/>
         </w:rPr>
-        <w:t>Vendedor deve</w:t>
-      </w:r>
-      <w:r>
-        <w:rPr>
-          <w:b/>
-          <w:sz w:val="24"/>
-          <w:szCs w:val="24"/>
-        </w:rPr>
-        <w:t xml:space="preserve"> </w:t>
-      </w:r>
-      <w:r>
-        <w:rPr>
-          <w:sz w:val="24"/>
-          <w:szCs w:val="24"/>
-        </w:rPr>
-        <w:t>v</w:t>
-      </w:r>
-      <w:r>
-        <w:rPr>
-          <w:sz w:val="24"/>
-          <w:szCs w:val="24"/>
-        </w:rPr>
-        <w:t>alidar</w:t>
-      </w:r>
-      <w:r>
-        <w:rPr>
-          <w:b/>
-          <w:sz w:val="24"/>
-          <w:szCs w:val="24"/>
-        </w:rPr>
-        <w:t xml:space="preserve"> </w:t>
-      </w:r>
-      <w:r>
-        <w:rPr>
-          <w:sz w:val="24"/>
-          <w:szCs w:val="24"/>
-        </w:rPr>
-        <w:t>informações fornecidas pelo cliente</w:t>
-      </w:r>
-      <w:r>
-        <w:rPr>
-          <w:b/>
-          <w:sz w:val="24"/>
-          <w:szCs w:val="24"/>
-        </w:rPr>
-        <w:t xml:space="preserve"> </w:t>
+        <w:t xml:space="preserve">Vendedor </w:t>
+      </w:r>
+      <w:r>
+        <w:rPr>
+          <w:sz w:val="24"/>
+          <w:szCs w:val="24"/>
+        </w:rPr>
+        <w:t>tem o prazo</w:t>
+      </w:r>
+      <w:r>
+        <w:rPr>
+          <w:sz w:val="24"/>
+          <w:szCs w:val="24"/>
+        </w:rPr>
+        <w:t xml:space="preserve"> </w:t>
+      </w:r>
+      <w:r>
+        <w:rPr>
+          <w:sz w:val="24"/>
+          <w:szCs w:val="24"/>
+        </w:rPr>
+        <w:t>máximo de</w:t>
+      </w:r>
+      <w:r>
+        <w:rPr>
+          <w:sz w:val="24"/>
+          <w:szCs w:val="24"/>
+        </w:rPr>
+        <w:t xml:space="preserve"> </w:t>
+      </w:r>
+      <w:r>
+        <w:rPr>
+          <w:sz w:val="24"/>
+          <w:szCs w:val="24"/>
+        </w:rPr>
+        <w:t xml:space="preserve">7 </w:t>
+      </w:r>
+      <w:r>
+        <w:rPr>
+          <w:sz w:val="24"/>
+          <w:szCs w:val="24"/>
+        </w:rPr>
+        <w:t>dias corridos para analisar orçamento</w:t>
       </w:r>
     </w:p>
     <w:p>
@@ -135,20 +140,26 @@
           <w:sz w:val="24"/>
           <w:szCs w:val="24"/>
         </w:rPr>
-        <w:t xml:space="preserve">Cliente deve responder as informações necessárias para </w:t>
-      </w:r>
-      <w:r>
-        <w:rPr>
-          <w:sz w:val="24"/>
-          <w:szCs w:val="24"/>
-        </w:rPr>
-        <w:t>solicitar o orçamento sob medida</w:t>
+        <w:t xml:space="preserve">Cliente </w:t>
+      </w:r>
+      <w:r>
+        <w:rPr>
+          <w:sz w:val="24"/>
+          <w:szCs w:val="24"/>
+        </w:rPr>
+        <w:t xml:space="preserve">tem o prazo de </w:t>
+      </w:r>
+      <w:r>
+        <w:rPr>
+          <w:sz w:val="24"/>
+          <w:szCs w:val="24"/>
+        </w:rPr>
+        <w:t xml:space="preserve">3 dias uteis para responder o questionário </w:t>
       </w:r>
     </w:p>
     <w:p>
       <w:pPr>
         <w:rPr>
-          <w:b/>
           <w:sz w:val="24"/>
           <w:szCs w:val="24"/>
         </w:rPr>
@@ -171,18 +182,39 @@
       </w:r>
       <w:r>
         <w:rPr>
-          <w:sz w:val="24"/>
-          <w:szCs w:val="24"/>
-        </w:rPr>
-        <w:t>Vendedor</w:t>
-      </w:r>
-      <w:r>
-        <w:rPr>
-          <w:b/>
-          <w:sz w:val="24"/>
-          <w:szCs w:val="24"/>
-        </w:rPr>
-        <w:t xml:space="preserve"> </w:t>
+          <w:bCs/>
+          <w:sz w:val="24"/>
+          <w:szCs w:val="24"/>
+        </w:rPr>
+        <w:t>C</w:t>
+      </w:r>
+      <w:r>
+        <w:rPr>
+          <w:sz w:val="24"/>
+          <w:szCs w:val="24"/>
+        </w:rPr>
+        <w:t xml:space="preserve">onsultor tem </w:t>
+      </w:r>
+      <w:r>
+        <w:rPr>
+          <w:sz w:val="24"/>
+          <w:szCs w:val="24"/>
+        </w:rPr>
+        <w:t xml:space="preserve">3 dias uteis para gerar </w:t>
+      </w:r>
+      <w:r>
+        <w:rPr>
+          <w:sz w:val="24"/>
+          <w:szCs w:val="24"/>
+        </w:rPr>
+        <w:t xml:space="preserve">o </w:t>
+      </w:r>
+      <w:r>
+        <w:rPr>
+          <w:sz w:val="24"/>
+          <w:szCs w:val="24"/>
+        </w:rPr>
+        <w:t>orçamento do cliente</w:t>
       </w:r>
     </w:p>
     <w:p>
@@ -201,55 +233,288 @@
         </w:rPr>
         <w:t>RN-0004:</w:t>
       </w:r>
+      <w:r>
+        <w:rPr>
+          <w:b/>
+          <w:sz w:val="24"/>
+          <w:szCs w:val="24"/>
+        </w:rPr>
+        <w:t xml:space="preserve"> </w:t>
+      </w:r>
+      <w:r>
+        <w:rPr>
+          <w:bCs/>
+          <w:sz w:val="24"/>
+          <w:szCs w:val="24"/>
+        </w:rPr>
+        <w:t>Cons</w:t>
+      </w:r>
+      <w:r>
+        <w:rPr>
+          <w:bCs/>
+          <w:sz w:val="24"/>
+          <w:szCs w:val="24"/>
+        </w:rPr>
+        <w:t xml:space="preserve">ultor tem </w:t>
+      </w:r>
+      <w:r>
+        <w:rPr>
+          <w:bCs/>
+          <w:sz w:val="24"/>
+          <w:szCs w:val="24"/>
+        </w:rPr>
+        <w:t xml:space="preserve">2 dias uteis para </w:t>
+      </w:r>
+      <w:r>
+        <w:rPr>
+          <w:bCs/>
+          <w:sz w:val="24"/>
+          <w:szCs w:val="24"/>
+        </w:rPr>
+        <w:t>encaminha</w:t>
+      </w:r>
+      <w:r>
+        <w:rPr>
+          <w:bCs/>
+          <w:sz w:val="24"/>
+          <w:szCs w:val="24"/>
+        </w:rPr>
+        <w:t xml:space="preserve">r </w:t>
+      </w:r>
+      <w:r>
+        <w:rPr>
+          <w:bCs/>
+          <w:sz w:val="24"/>
+          <w:szCs w:val="24"/>
+        </w:rPr>
+        <w:t>um pedido</w:t>
+      </w:r>
+      <w:r>
+        <w:rPr>
+          <w:bCs/>
+          <w:sz w:val="24"/>
+          <w:szCs w:val="24"/>
+        </w:rPr>
+        <w:t xml:space="preserve"> de reposição</w:t>
+      </w:r>
     </w:p>
     <w:p>
       <w:pPr>
         <w:rPr>
-          <w:b/>
-          <w:sz w:val="24"/>
-          <w:szCs w:val="24"/>
-        </w:rPr>
-      </w:pPr>
-      <w:r>
-        <w:rPr>
-          <w:b/>
-          <w:sz w:val="24"/>
-          <w:szCs w:val="24"/>
-        </w:rPr>
-        <w:t>RN-0005</w:t>
-      </w:r>
-      <w:r>
-        <w:rPr>
-          <w:b/>
-          <w:sz w:val="24"/>
-          <w:szCs w:val="24"/>
-        </w:rPr>
-        <w:t>:</w:t>
+          <w:bCs/>
+          <w:sz w:val="24"/>
+          <w:szCs w:val="24"/>
+        </w:rPr>
+      </w:pPr>
+      <w:r>
+        <w:rPr>
+          <w:b/>
+          <w:sz w:val="24"/>
+          <w:szCs w:val="24"/>
+        </w:rPr>
+        <w:t>RN-0005:</w:t>
+      </w:r>
+      <w:r>
+        <w:rPr>
+          <w:b/>
+          <w:sz w:val="24"/>
+          <w:szCs w:val="24"/>
+        </w:rPr>
+        <w:t xml:space="preserve"> </w:t>
+      </w:r>
+      <w:r>
+        <w:rPr>
+          <w:bCs/>
+          <w:sz w:val="24"/>
+          <w:szCs w:val="24"/>
+        </w:rPr>
+        <w:t xml:space="preserve">O orçamento tem a </w:t>
+      </w:r>
+      <w:r>
+        <w:rPr>
+          <w:bCs/>
+          <w:sz w:val="24"/>
+          <w:szCs w:val="24"/>
+        </w:rPr>
+        <w:t xml:space="preserve">validade de 15 dias corridos após a data de emissão </w:t>
       </w:r>
     </w:p>
     <w:p>
       <w:pPr>
         <w:rPr>
-          <w:b/>
-          <w:sz w:val="24"/>
-          <w:szCs w:val="24"/>
-        </w:rPr>
-      </w:pPr>
-      <w:r>
-        <w:rPr>
-          <w:b/>
-          <w:sz w:val="24"/>
-          <w:szCs w:val="24"/>
-        </w:rPr>
-        <w:t>RN-0006</w:t>
-      </w:r>
-      <w:r>
-        <w:rPr>
-          <w:b/>
-          <w:sz w:val="24"/>
-          <w:szCs w:val="24"/>
-        </w:rPr>
-        <w:t>:</w:t>
+          <w:sz w:val="24"/>
+          <w:szCs w:val="24"/>
+        </w:rPr>
+      </w:pPr>
+      <w:r>
+        <w:rPr>
+          <w:b/>
+          <w:sz w:val="24"/>
+          <w:szCs w:val="24"/>
+          <w:lang w:val="en-US"/>
+        </w:rPr>
+        <w:t>RN-0006:</w:t>
+      </w:r>
+      <w:r>
+        <w:rPr>
+          <w:b/>
+          <w:sz w:val="24"/>
+          <w:szCs w:val="24"/>
+          <w:lang w:val="en-US"/>
+        </w:rPr>
+        <w:t xml:space="preserve"> </w:t>
+      </w:r>
+      <w:r>
+        <w:rPr>
+          <w:sz w:val="24"/>
+          <w:szCs w:val="24"/>
+          <w:lang w:val="en-US"/>
+        </w:rPr>
+        <w:t xml:space="preserve">O </w:t>
+      </w:r>
+      <w:proofErr w:type="spellStart"/>
+      <w:r>
+        <w:rPr>
+          <w:sz w:val="24"/>
+          <w:szCs w:val="24"/>
+          <w:lang w:val="en-US"/>
+        </w:rPr>
+        <w:t>estabelecimento</w:t>
+      </w:r>
+      <w:proofErr w:type="spellEnd"/>
+      <w:r>
+        <w:rPr>
+          <w:sz w:val="24"/>
+          <w:szCs w:val="24"/>
+          <w:lang w:val="en-US"/>
+        </w:rPr>
+        <w:t xml:space="preserve"> </w:t>
+      </w:r>
+      <w:proofErr w:type="spellStart"/>
+      <w:r>
+        <w:rPr>
+          <w:sz w:val="24"/>
+          <w:szCs w:val="24"/>
+          <w:lang w:val="en-US"/>
+        </w:rPr>
+        <w:t>aceita</w:t>
+      </w:r>
+      <w:proofErr w:type="spellEnd"/>
+      <w:r>
+        <w:rPr>
+          <w:sz w:val="24"/>
+          <w:szCs w:val="24"/>
+          <w:lang w:val="en-US"/>
+        </w:rPr>
+        <w:t xml:space="preserve"> </w:t>
+      </w:r>
+      <w:proofErr w:type="spellStart"/>
+      <w:r>
+        <w:rPr>
+          <w:sz w:val="24"/>
+          <w:szCs w:val="24"/>
+          <w:lang w:val="en-US"/>
+        </w:rPr>
+        <w:t>os</w:t>
+      </w:r>
+      <w:proofErr w:type="spellEnd"/>
+      <w:r>
+        <w:rPr>
+          <w:sz w:val="24"/>
+          <w:szCs w:val="24"/>
+          <w:lang w:val="en-US"/>
+        </w:rPr>
+        <w:t xml:space="preserve"> </w:t>
+      </w:r>
+      <w:proofErr w:type="spellStart"/>
+      <w:r>
+        <w:rPr>
+          <w:sz w:val="24"/>
+          <w:szCs w:val="24"/>
+          <w:lang w:val="en-US"/>
+        </w:rPr>
+        <w:t>seguintes</w:t>
+      </w:r>
+      <w:proofErr w:type="spellEnd"/>
+      <w:r>
+        <w:rPr>
+          <w:sz w:val="24"/>
+          <w:szCs w:val="24"/>
+          <w:lang w:val="en-US"/>
+        </w:rPr>
+        <w:t xml:space="preserve"> </w:t>
+      </w:r>
+      <w:proofErr w:type="spellStart"/>
+      <w:r>
+        <w:rPr>
+          <w:sz w:val="24"/>
+          <w:szCs w:val="24"/>
+          <w:lang w:val="en-US"/>
+        </w:rPr>
+        <w:t>tipos</w:t>
+      </w:r>
+      <w:proofErr w:type="spellEnd"/>
+      <w:r>
+        <w:rPr>
+          <w:sz w:val="24"/>
+          <w:szCs w:val="24"/>
+          <w:lang w:val="en-US"/>
+        </w:rPr>
+        <w:t xml:space="preserve"> de </w:t>
+      </w:r>
+      <w:proofErr w:type="spellStart"/>
+      <w:r>
+        <w:rPr>
+          <w:sz w:val="24"/>
+          <w:szCs w:val="24"/>
+          <w:lang w:val="en-US"/>
+        </w:rPr>
+        <w:t>pagamentos</w:t>
+      </w:r>
+      <w:proofErr w:type="spellEnd"/>
+      <w:r>
+        <w:rPr>
+          <w:sz w:val="24"/>
+          <w:szCs w:val="24"/>
+          <w:lang w:val="en-US"/>
+        </w:rPr>
+        <w:t xml:space="preserve">: </w:t>
+      </w:r>
+      <w:proofErr w:type="spellStart"/>
+      <w:r>
+        <w:rPr>
+          <w:sz w:val="24"/>
+          <w:szCs w:val="24"/>
+          <w:lang w:val="en-US"/>
+        </w:rPr>
+        <w:t>Dinheiro</w:t>
+      </w:r>
+      <w:proofErr w:type="spellEnd"/>
+      <w:r>
+        <w:rPr>
+          <w:sz w:val="24"/>
+          <w:szCs w:val="24"/>
+          <w:lang w:val="en-US"/>
+        </w:rPr>
+        <w:t xml:space="preserve">, </w:t>
+      </w:r>
+      <w:proofErr w:type="spellStart"/>
+      <w:r>
+        <w:rPr>
+          <w:sz w:val="24"/>
+          <w:szCs w:val="24"/>
+          <w:lang w:val="en-US"/>
+        </w:rPr>
+        <w:t>Cartão</w:t>
+      </w:r>
+      <w:proofErr w:type="spellEnd"/>
+      <w:r>
+        <w:rPr>
+          <w:sz w:val="24"/>
+          <w:szCs w:val="24"/>
+          <w:lang w:val="en-US"/>
+        </w:rPr>
+        <w:t xml:space="preserve"> e PIX </w:t>
       </w:r>
     </w:p>
     <w:p>
@@ -265,319 +530,831 @@
           <w:b/>
           <w:sz w:val="24"/>
           <w:szCs w:val="24"/>
-        </w:rPr>
-        <w:t>RN-0007</w:t>
-      </w:r>
-      <w:r>
-        <w:rPr>
-          <w:b/>
-          <w:sz w:val="24"/>
-          <w:szCs w:val="24"/>
-        </w:rPr>
-        <w:t>:</w:t>
+          <w:lang w:val="en-US"/>
+        </w:rPr>
+        <w:t>RN-0007:</w:t>
+      </w:r>
+      <w:r>
+        <w:rPr>
+          <w:b/>
+          <w:sz w:val="24"/>
+          <w:szCs w:val="24"/>
+          <w:lang w:val="en-US"/>
+        </w:rPr>
+        <w:t xml:space="preserve"> </w:t>
+      </w:r>
+      <w:r>
+        <w:rPr>
+          <w:sz w:val="24"/>
+          <w:szCs w:val="24"/>
+          <w:lang w:val="en-US"/>
+        </w:rPr>
+        <w:t xml:space="preserve">A </w:t>
+      </w:r>
+      <w:proofErr w:type="spellStart"/>
+      <w:r>
+        <w:rPr>
+          <w:sz w:val="24"/>
+          <w:szCs w:val="24"/>
+          <w:lang w:val="en-US"/>
+        </w:rPr>
+        <w:t>baixa</w:t>
+      </w:r>
+      <w:proofErr w:type="spellEnd"/>
+      <w:r>
+        <w:rPr>
+          <w:sz w:val="24"/>
+          <w:szCs w:val="24"/>
+          <w:lang w:val="en-US"/>
+        </w:rPr>
+        <w:t xml:space="preserve"> do </w:t>
+      </w:r>
+      <w:proofErr w:type="spellStart"/>
+      <w:r>
+        <w:rPr>
+          <w:sz w:val="24"/>
+          <w:szCs w:val="24"/>
+          <w:lang w:val="en-US"/>
+        </w:rPr>
+        <w:t>estoque</w:t>
+      </w:r>
+      <w:proofErr w:type="spellEnd"/>
+      <w:r>
+        <w:rPr>
+          <w:sz w:val="24"/>
+          <w:szCs w:val="24"/>
+          <w:lang w:val="en-US"/>
+        </w:rPr>
+        <w:t xml:space="preserve"> </w:t>
+      </w:r>
+      <w:proofErr w:type="spellStart"/>
+      <w:r>
+        <w:rPr>
+          <w:sz w:val="24"/>
+          <w:szCs w:val="24"/>
+          <w:lang w:val="en-US"/>
+        </w:rPr>
+        <w:t>só</w:t>
+      </w:r>
+      <w:proofErr w:type="spellEnd"/>
+      <w:r>
+        <w:rPr>
+          <w:sz w:val="24"/>
+          <w:szCs w:val="24"/>
+          <w:lang w:val="en-US"/>
+        </w:rPr>
+        <w:t xml:space="preserve"> </w:t>
+      </w:r>
+      <w:proofErr w:type="spellStart"/>
+      <w:r>
+        <w:rPr>
+          <w:sz w:val="24"/>
+          <w:szCs w:val="24"/>
+          <w:lang w:val="en-US"/>
+        </w:rPr>
+        <w:t>ocorre</w:t>
+      </w:r>
+      <w:proofErr w:type="spellEnd"/>
+      <w:r>
+        <w:rPr>
+          <w:sz w:val="24"/>
+          <w:szCs w:val="24"/>
+          <w:lang w:val="en-US"/>
+        </w:rPr>
+        <w:t xml:space="preserve"> </w:t>
+      </w:r>
+      <w:proofErr w:type="spellStart"/>
+      <w:r>
+        <w:rPr>
+          <w:sz w:val="24"/>
+          <w:szCs w:val="24"/>
+          <w:lang w:val="en-US"/>
+        </w:rPr>
+        <w:t>apó</w:t>
+      </w:r>
+      <w:r>
+        <w:rPr>
+          <w:sz w:val="24"/>
+          <w:szCs w:val="24"/>
+          <w:lang w:val="en-US"/>
+        </w:rPr>
+        <w:t>s</w:t>
+      </w:r>
+      <w:proofErr w:type="spellEnd"/>
+      <w:r>
+        <w:rPr>
+          <w:sz w:val="24"/>
+          <w:szCs w:val="24"/>
+          <w:lang w:val="en-US"/>
+        </w:rPr>
+        <w:t xml:space="preserve"> </w:t>
+      </w:r>
+      <w:proofErr w:type="spellStart"/>
+      <w:r>
+        <w:rPr>
+          <w:sz w:val="24"/>
+          <w:szCs w:val="24"/>
+          <w:lang w:val="en-US"/>
+        </w:rPr>
+        <w:t>alteração</w:t>
+      </w:r>
+      <w:proofErr w:type="spellEnd"/>
+      <w:r>
+        <w:rPr>
+          <w:sz w:val="24"/>
+          <w:szCs w:val="24"/>
+          <w:lang w:val="en-US"/>
+        </w:rPr>
+        <w:t xml:space="preserve"> de</w:t>
+      </w:r>
+      <w:r>
+        <w:rPr>
+          <w:sz w:val="24"/>
+          <w:szCs w:val="24"/>
+          <w:lang w:val="en-US"/>
+        </w:rPr>
+        <w:t xml:space="preserve"> status</w:t>
+      </w:r>
+      <w:r>
+        <w:rPr>
+          <w:sz w:val="24"/>
+          <w:szCs w:val="24"/>
+          <w:lang w:val="en-US"/>
+        </w:rPr>
+        <w:t xml:space="preserve"> para </w:t>
+      </w:r>
+      <w:proofErr w:type="spellStart"/>
+      <w:r>
+        <w:rPr>
+          <w:sz w:val="24"/>
+          <w:szCs w:val="24"/>
+          <w:lang w:val="en-US"/>
+        </w:rPr>
+        <w:t>pagamento</w:t>
+      </w:r>
+      <w:proofErr w:type="spellEnd"/>
+      <w:r>
+        <w:rPr>
+          <w:sz w:val="24"/>
+          <w:szCs w:val="24"/>
+          <w:lang w:val="en-US"/>
+        </w:rPr>
+        <w:t xml:space="preserve"> </w:t>
+      </w:r>
+      <w:proofErr w:type="spellStart"/>
+      <w:r>
+        <w:rPr>
+          <w:sz w:val="24"/>
+          <w:szCs w:val="24"/>
+          <w:lang w:val="en-US"/>
+        </w:rPr>
+        <w:t>aprovado</w:t>
+      </w:r>
+      <w:proofErr w:type="spellEnd"/>
+      <w:r>
+        <w:rPr>
+          <w:b/>
+          <w:sz w:val="24"/>
+          <w:szCs w:val="24"/>
+          <w:lang w:val="en-US"/>
+        </w:rPr>
+        <w:t xml:space="preserve"> </w:t>
       </w:r>
     </w:p>
     <w:p>
       <w:pPr>
         <w:rPr>
-          <w:b/>
-          <w:sz w:val="24"/>
-          <w:szCs w:val="24"/>
-        </w:rPr>
-      </w:pPr>
-      <w:r>
-        <w:rPr>
-          <w:b/>
-          <w:sz w:val="24"/>
-          <w:szCs w:val="24"/>
-        </w:rPr>
-        <w:t>RN-0008</w:t>
-      </w:r>
-      <w:r>
-        <w:rPr>
-          <w:b/>
-          <w:sz w:val="24"/>
-          <w:szCs w:val="24"/>
-        </w:rPr>
-        <w:t>:</w:t>
+          <w:sz w:val="24"/>
+          <w:szCs w:val="24"/>
+          <w:lang w:val="en-US"/>
+        </w:rPr>
+      </w:pPr>
+      <w:r>
+        <w:rPr>
+          <w:b/>
+          <w:sz w:val="24"/>
+          <w:szCs w:val="24"/>
+          <w:lang w:val="en-US"/>
+        </w:rPr>
+        <w:t>RN-0008:</w:t>
+      </w:r>
+      <w:r>
+        <w:rPr>
+          <w:b/>
+          <w:sz w:val="24"/>
+          <w:szCs w:val="24"/>
+          <w:lang w:val="en-US"/>
+        </w:rPr>
+        <w:t xml:space="preserve"> </w:t>
+      </w:r>
+      <w:r>
+        <w:rPr>
+          <w:sz w:val="24"/>
+          <w:szCs w:val="24"/>
+          <w:lang w:val="en-US"/>
+        </w:rPr>
+        <w:t xml:space="preserve">O </w:t>
+      </w:r>
+      <w:proofErr w:type="spellStart"/>
+      <w:r>
+        <w:rPr>
+          <w:sz w:val="24"/>
+          <w:szCs w:val="24"/>
+          <w:lang w:val="en-US"/>
+        </w:rPr>
+        <w:t>prazo</w:t>
+      </w:r>
+      <w:proofErr w:type="spellEnd"/>
+      <w:r>
+        <w:rPr>
+          <w:sz w:val="24"/>
+          <w:szCs w:val="24"/>
+          <w:lang w:val="en-US"/>
+        </w:rPr>
+        <w:t xml:space="preserve"> de </w:t>
+      </w:r>
+      <w:proofErr w:type="spellStart"/>
+      <w:r>
+        <w:rPr>
+          <w:sz w:val="24"/>
+          <w:szCs w:val="24"/>
+          <w:lang w:val="en-US"/>
+        </w:rPr>
+        <w:t>entrega</w:t>
+      </w:r>
+      <w:proofErr w:type="spellEnd"/>
+      <w:r>
+        <w:rPr>
+          <w:sz w:val="24"/>
+          <w:szCs w:val="24"/>
+          <w:lang w:val="en-US"/>
+        </w:rPr>
+        <w:t xml:space="preserve"> </w:t>
+      </w:r>
+      <w:proofErr w:type="spellStart"/>
+      <w:r>
+        <w:rPr>
+          <w:sz w:val="24"/>
+          <w:szCs w:val="24"/>
+          <w:lang w:val="en-US"/>
+        </w:rPr>
+        <w:t>varia</w:t>
+      </w:r>
+      <w:proofErr w:type="spellEnd"/>
+      <w:r>
+        <w:rPr>
+          <w:sz w:val="24"/>
+          <w:szCs w:val="24"/>
+          <w:lang w:val="en-US"/>
+        </w:rPr>
+        <w:t xml:space="preserve"> de </w:t>
+      </w:r>
+      <w:proofErr w:type="spellStart"/>
+      <w:r>
+        <w:rPr>
+          <w:sz w:val="24"/>
+          <w:szCs w:val="24"/>
+          <w:lang w:val="en-US"/>
+        </w:rPr>
+        <w:t>acordo</w:t>
+      </w:r>
+      <w:proofErr w:type="spellEnd"/>
+      <w:r>
+        <w:rPr>
+          <w:sz w:val="24"/>
+          <w:szCs w:val="24"/>
+          <w:lang w:val="en-US"/>
+        </w:rPr>
+        <w:t xml:space="preserve"> com a </w:t>
+      </w:r>
+      <w:proofErr w:type="spellStart"/>
+      <w:r>
+        <w:rPr>
+          <w:sz w:val="24"/>
+          <w:szCs w:val="24"/>
+          <w:lang w:val="en-US"/>
+        </w:rPr>
+        <w:t>região</w:t>
+      </w:r>
+      <w:proofErr w:type="spellEnd"/>
+      <w:r>
+        <w:rPr>
+          <w:sz w:val="24"/>
+          <w:szCs w:val="24"/>
+          <w:lang w:val="en-US"/>
+        </w:rPr>
+        <w:br/>
       </w:r>
     </w:p>
     <w:p>
       <w:pPr>
-        <w:rPr>
-          <w:b/>
-          <w:sz w:val="24"/>
-          <w:szCs w:val="24"/>
-        </w:rPr>
-      </w:pPr>
-      <w:r>
-        <w:rPr>
-          <w:b/>
-          <w:sz w:val="24"/>
-          <w:szCs w:val="24"/>
-        </w:rPr>
-        <w:t>RN-0009</w:t>
-      </w:r>
-      <w:r>
-        <w:rPr>
-          <w:b/>
-          <w:sz w:val="24"/>
-          <w:szCs w:val="24"/>
+        <w:pStyle w:val="PargrafodaLista"/>
+        <w:numPr>
+          <w:ilvl w:val="0"/>
+          <w:numId w:val="1"/>
+        </w:numPr>
+        <w:rPr>
+          <w:sz w:val="24"/>
+          <w:szCs w:val="24"/>
+          <w:lang w:val="en-US"/>
+        </w:rPr>
+      </w:pPr>
+      <w:proofErr w:type="gramStart"/>
+      <w:r>
+        <w:rPr>
+          <w:sz w:val="24"/>
+          <w:szCs w:val="24"/>
+          <w:lang w:val="en-US"/>
+        </w:rPr>
+        <w:t xml:space="preserve">Norte </w:t>
+      </w:r>
+      <w:r>
+        <w:rPr>
+          <w:sz w:val="24"/>
+          <w:szCs w:val="24"/>
+          <w:lang w:val="en-US"/>
         </w:rPr>
         <w:t>:</w:t>
       </w:r>
+      <w:proofErr w:type="gramEnd"/>
+      <w:r>
+        <w:rPr>
+          <w:sz w:val="24"/>
+          <w:szCs w:val="24"/>
+          <w:lang w:val="en-US"/>
+        </w:rPr>
+        <w:t xml:space="preserve"> </w:t>
+      </w:r>
+      <w:proofErr w:type="spellStart"/>
+      <w:r>
+        <w:rPr>
+          <w:sz w:val="24"/>
+          <w:szCs w:val="24"/>
+          <w:lang w:val="en-US"/>
+        </w:rPr>
+        <w:t>até</w:t>
+      </w:r>
+      <w:proofErr w:type="spellEnd"/>
+      <w:r>
+        <w:rPr>
+          <w:sz w:val="24"/>
+          <w:szCs w:val="24"/>
+          <w:lang w:val="en-US"/>
+        </w:rPr>
+        <w:t xml:space="preserve"> </w:t>
+      </w:r>
+      <w:r>
+        <w:rPr>
+          <w:sz w:val="24"/>
+          <w:szCs w:val="24"/>
+          <w:lang w:val="en-US"/>
+        </w:rPr>
+        <w:t>20</w:t>
+      </w:r>
+      <w:r>
+        <w:rPr>
+          <w:sz w:val="24"/>
+          <w:szCs w:val="24"/>
+          <w:lang w:val="en-US"/>
+        </w:rPr>
+        <w:t xml:space="preserve"> </w:t>
+      </w:r>
+      <w:proofErr w:type="spellStart"/>
+      <w:r>
+        <w:rPr>
+          <w:sz w:val="24"/>
+          <w:szCs w:val="24"/>
+          <w:lang w:val="en-US"/>
+        </w:rPr>
+        <w:t>dias</w:t>
+      </w:r>
+      <w:proofErr w:type="spellEnd"/>
+      <w:r>
+        <w:rPr>
+          <w:sz w:val="24"/>
+          <w:szCs w:val="24"/>
+          <w:lang w:val="en-US"/>
+        </w:rPr>
+        <w:t xml:space="preserve"> </w:t>
+      </w:r>
+      <w:proofErr w:type="spellStart"/>
+      <w:r>
+        <w:rPr>
+          <w:sz w:val="24"/>
+          <w:szCs w:val="24"/>
+          <w:lang w:val="en-US"/>
+        </w:rPr>
+        <w:t>úteis</w:t>
+      </w:r>
+      <w:proofErr w:type="spellEnd"/>
     </w:p>
     <w:p>
       <w:pPr>
-        <w:rPr>
-          <w:b/>
-          <w:sz w:val="24"/>
-          <w:szCs w:val="24"/>
-        </w:rPr>
-      </w:pPr>
-      <w:r>
-        <w:rPr>
-          <w:b/>
-          <w:sz w:val="24"/>
-          <w:szCs w:val="24"/>
-        </w:rPr>
-        <w:t>RN-0010</w:t>
-      </w:r>
-      <w:r>
-        <w:rPr>
-          <w:b/>
-          <w:sz w:val="24"/>
-          <w:szCs w:val="24"/>
-        </w:rPr>
-        <w:t>:</w:t>
-      </w:r>
+        <w:pStyle w:val="PargrafodaLista"/>
+        <w:numPr>
+          <w:ilvl w:val="0"/>
+          <w:numId w:val="1"/>
+        </w:numPr>
+        <w:rPr>
+          <w:sz w:val="24"/>
+          <w:szCs w:val="24"/>
+          <w:lang w:val="en-US"/>
+        </w:rPr>
+      </w:pPr>
+      <w:proofErr w:type="spellStart"/>
+      <w:proofErr w:type="gramStart"/>
+      <w:r>
+        <w:rPr>
+          <w:sz w:val="24"/>
+          <w:szCs w:val="24"/>
+          <w:lang w:val="en-US"/>
+        </w:rPr>
+        <w:t>Nordeste</w:t>
+      </w:r>
+      <w:proofErr w:type="spellEnd"/>
+      <w:r>
+        <w:rPr>
+          <w:sz w:val="24"/>
+          <w:szCs w:val="24"/>
+          <w:lang w:val="en-US"/>
+        </w:rPr>
+        <w:t xml:space="preserve"> :</w:t>
+      </w:r>
+      <w:proofErr w:type="gramEnd"/>
+      <w:r>
+        <w:rPr>
+          <w:sz w:val="24"/>
+          <w:szCs w:val="24"/>
+          <w:lang w:val="en-US"/>
+        </w:rPr>
+        <w:t xml:space="preserve"> </w:t>
+      </w:r>
+      <w:proofErr w:type="spellStart"/>
+      <w:r>
+        <w:rPr>
+          <w:sz w:val="24"/>
+          <w:szCs w:val="24"/>
+          <w:lang w:val="en-US"/>
+        </w:rPr>
+        <w:t>até</w:t>
+      </w:r>
+      <w:proofErr w:type="spellEnd"/>
+      <w:r>
+        <w:rPr>
+          <w:sz w:val="24"/>
+          <w:szCs w:val="24"/>
+          <w:lang w:val="en-US"/>
+        </w:rPr>
+        <w:t xml:space="preserve"> </w:t>
+      </w:r>
+      <w:r>
+        <w:rPr>
+          <w:sz w:val="24"/>
+          <w:szCs w:val="24"/>
+          <w:lang w:val="en-US"/>
+        </w:rPr>
+        <w:t>20</w:t>
+      </w:r>
+      <w:r>
+        <w:rPr>
+          <w:sz w:val="24"/>
+          <w:szCs w:val="24"/>
+          <w:lang w:val="en-US"/>
+        </w:rPr>
+        <w:t xml:space="preserve"> </w:t>
+      </w:r>
+      <w:proofErr w:type="spellStart"/>
+      <w:r>
+        <w:rPr>
+          <w:sz w:val="24"/>
+          <w:szCs w:val="24"/>
+          <w:lang w:val="en-US"/>
+        </w:rPr>
+        <w:t>dias</w:t>
+      </w:r>
+      <w:proofErr w:type="spellEnd"/>
+      <w:r>
+        <w:rPr>
+          <w:sz w:val="24"/>
+          <w:szCs w:val="24"/>
+          <w:lang w:val="en-US"/>
+        </w:rPr>
+        <w:t xml:space="preserve"> </w:t>
+      </w:r>
+      <w:proofErr w:type="spellStart"/>
+      <w:r>
+        <w:rPr>
+          <w:sz w:val="24"/>
+          <w:szCs w:val="24"/>
+          <w:lang w:val="en-US"/>
+        </w:rPr>
+        <w:t>úteis</w:t>
+      </w:r>
+      <w:proofErr w:type="spellEnd"/>
     </w:p>
     <w:p>
       <w:pPr>
-        <w:rPr>
-          <w:b/>
-          <w:sz w:val="24"/>
-          <w:szCs w:val="24"/>
-        </w:rPr>
-      </w:pPr>
-      <w:r>
-        <w:rPr>
-          <w:b/>
-          <w:sz w:val="24"/>
-          <w:szCs w:val="24"/>
-        </w:rPr>
-        <w:t>RN-0011</w:t>
-      </w:r>
-      <w:r>
-        <w:rPr>
-          <w:b/>
-          <w:sz w:val="24"/>
-          <w:szCs w:val="24"/>
-        </w:rPr>
-        <w:t>:</w:t>
-      </w:r>
+        <w:pStyle w:val="PargrafodaLista"/>
+        <w:numPr>
+          <w:ilvl w:val="0"/>
+          <w:numId w:val="1"/>
+        </w:numPr>
+        <w:rPr>
+          <w:sz w:val="24"/>
+          <w:szCs w:val="24"/>
+          <w:lang w:val="en-US"/>
+        </w:rPr>
+      </w:pPr>
+      <w:proofErr w:type="spellStart"/>
+      <w:proofErr w:type="gramStart"/>
+      <w:r>
+        <w:rPr>
+          <w:sz w:val="24"/>
+          <w:szCs w:val="24"/>
+          <w:lang w:val="en-US"/>
+        </w:rPr>
+        <w:t>Sul</w:t>
+      </w:r>
+      <w:proofErr w:type="spellEnd"/>
+      <w:r>
+        <w:rPr>
+          <w:sz w:val="24"/>
+          <w:szCs w:val="24"/>
+          <w:lang w:val="en-US"/>
+        </w:rPr>
+        <w:t xml:space="preserve"> :</w:t>
+      </w:r>
+      <w:proofErr w:type="gramEnd"/>
+      <w:r>
+        <w:rPr>
+          <w:sz w:val="24"/>
+          <w:szCs w:val="24"/>
+          <w:lang w:val="en-US"/>
+        </w:rPr>
+        <w:t xml:space="preserve"> </w:t>
+      </w:r>
+      <w:proofErr w:type="spellStart"/>
+      <w:r>
+        <w:rPr>
+          <w:sz w:val="24"/>
+          <w:szCs w:val="24"/>
+          <w:lang w:val="en-US"/>
+        </w:rPr>
+        <w:t>até</w:t>
+      </w:r>
+      <w:proofErr w:type="spellEnd"/>
+      <w:r>
+        <w:rPr>
+          <w:sz w:val="24"/>
+          <w:szCs w:val="24"/>
+          <w:lang w:val="en-US"/>
+        </w:rPr>
+        <w:t xml:space="preserve"> </w:t>
+      </w:r>
+      <w:r>
+        <w:rPr>
+          <w:sz w:val="24"/>
+          <w:szCs w:val="24"/>
+          <w:lang w:val="en-US"/>
+        </w:rPr>
+        <w:t>5</w:t>
+      </w:r>
+      <w:r>
+        <w:rPr>
+          <w:sz w:val="24"/>
+          <w:szCs w:val="24"/>
+          <w:lang w:val="en-US"/>
+        </w:rPr>
+        <w:t xml:space="preserve"> </w:t>
+      </w:r>
+      <w:proofErr w:type="spellStart"/>
+      <w:r>
+        <w:rPr>
+          <w:sz w:val="24"/>
+          <w:szCs w:val="24"/>
+          <w:lang w:val="en-US"/>
+        </w:rPr>
+        <w:t>dias</w:t>
+      </w:r>
+      <w:proofErr w:type="spellEnd"/>
+      <w:r>
+        <w:rPr>
+          <w:sz w:val="24"/>
+          <w:szCs w:val="24"/>
+          <w:lang w:val="en-US"/>
+        </w:rPr>
+        <w:t xml:space="preserve"> </w:t>
+      </w:r>
+      <w:proofErr w:type="spellStart"/>
+      <w:r>
+        <w:rPr>
+          <w:sz w:val="24"/>
+          <w:szCs w:val="24"/>
+          <w:lang w:val="en-US"/>
+        </w:rPr>
+        <w:t>úteis</w:t>
+      </w:r>
+      <w:proofErr w:type="spellEnd"/>
     </w:p>
     <w:p>
       <w:pPr>
-        <w:rPr>
-          <w:b/>
-          <w:sz w:val="24"/>
-          <w:szCs w:val="24"/>
-        </w:rPr>
-      </w:pPr>
-      <w:r>
-        <w:rPr>
-          <w:b/>
-          <w:sz w:val="24"/>
-          <w:szCs w:val="24"/>
-        </w:rPr>
-        <w:t>RN-0012</w:t>
-      </w:r>
-      <w:r>
-        <w:rPr>
-          <w:b/>
-          <w:sz w:val="24"/>
-          <w:szCs w:val="24"/>
-        </w:rPr>
-        <w:t>:</w:t>
+        <w:pStyle w:val="PargrafodaLista"/>
+        <w:numPr>
+          <w:ilvl w:val="0"/>
+          <w:numId w:val="1"/>
+        </w:numPr>
+        <w:rPr>
+          <w:sz w:val="24"/>
+          <w:szCs w:val="24"/>
+          <w:lang w:val="en-US"/>
+        </w:rPr>
+      </w:pPr>
+      <w:proofErr w:type="spellStart"/>
+      <w:proofErr w:type="gramStart"/>
+      <w:r>
+        <w:rPr>
+          <w:sz w:val="24"/>
+          <w:szCs w:val="24"/>
+          <w:lang w:val="en-US"/>
+        </w:rPr>
+        <w:t>Suldeste</w:t>
+      </w:r>
+      <w:proofErr w:type="spellEnd"/>
+      <w:r>
+        <w:rPr>
+          <w:sz w:val="24"/>
+          <w:szCs w:val="24"/>
+          <w:lang w:val="en-US"/>
+        </w:rPr>
+        <w:t xml:space="preserve"> :</w:t>
+      </w:r>
+      <w:proofErr w:type="gramEnd"/>
+      <w:r>
+        <w:rPr>
+          <w:sz w:val="24"/>
+          <w:szCs w:val="24"/>
+          <w:lang w:val="en-US"/>
+        </w:rPr>
+        <w:t xml:space="preserve"> </w:t>
+      </w:r>
+      <w:proofErr w:type="spellStart"/>
+      <w:r>
+        <w:rPr>
+          <w:sz w:val="24"/>
+          <w:szCs w:val="24"/>
+          <w:lang w:val="en-US"/>
+        </w:rPr>
+        <w:t>até</w:t>
+      </w:r>
+      <w:proofErr w:type="spellEnd"/>
+      <w:r>
+        <w:rPr>
+          <w:sz w:val="24"/>
+          <w:szCs w:val="24"/>
+          <w:lang w:val="en-US"/>
+        </w:rPr>
+        <w:t xml:space="preserve"> 3 </w:t>
+      </w:r>
+      <w:proofErr w:type="spellStart"/>
+      <w:r>
+        <w:rPr>
+          <w:sz w:val="24"/>
+          <w:szCs w:val="24"/>
+          <w:lang w:val="en-US"/>
+        </w:rPr>
+        <w:t>dias</w:t>
+      </w:r>
+      <w:proofErr w:type="spellEnd"/>
+      <w:r>
+        <w:rPr>
+          <w:sz w:val="24"/>
+          <w:szCs w:val="24"/>
+          <w:lang w:val="en-US"/>
+        </w:rPr>
+        <w:t xml:space="preserve"> </w:t>
+      </w:r>
+      <w:proofErr w:type="spellStart"/>
+      <w:r>
+        <w:rPr>
+          <w:sz w:val="24"/>
+          <w:szCs w:val="24"/>
+          <w:lang w:val="en-US"/>
+        </w:rPr>
+        <w:t>úteis</w:t>
+      </w:r>
+      <w:proofErr w:type="spellEnd"/>
+      <w:r>
+        <w:rPr>
+          <w:sz w:val="24"/>
+          <w:szCs w:val="24"/>
+          <w:lang w:val="en-US"/>
+        </w:rPr>
+        <w:t xml:space="preserve"> </w:t>
       </w:r>
     </w:p>
     <w:p>
       <w:pPr>
-        <w:rPr>
-          <w:b/>
-          <w:sz w:val="24"/>
-          <w:szCs w:val="24"/>
-        </w:rPr>
-      </w:pPr>
-      <w:r>
-        <w:rPr>
-          <w:b/>
-          <w:sz w:val="24"/>
-          <w:szCs w:val="24"/>
-        </w:rPr>
-        <w:t>RN-0013</w:t>
-      </w:r>
-      <w:r>
-        <w:rPr>
-          <w:b/>
-          <w:sz w:val="24"/>
-          <w:szCs w:val="24"/>
-        </w:rPr>
-        <w:t>:</w:t>
-      </w:r>
-    </w:p>
-    <w:p>
-      <w:pPr>
-        <w:rPr>
-          <w:b/>
-          <w:sz w:val="24"/>
-          <w:szCs w:val="24"/>
-        </w:rPr>
-      </w:pPr>
-      <w:r>
-        <w:rPr>
-          <w:b/>
-          <w:sz w:val="24"/>
-          <w:szCs w:val="24"/>
-        </w:rPr>
-        <w:t>RN-0014</w:t>
-      </w:r>
-      <w:r>
-        <w:rPr>
-          <w:b/>
-          <w:sz w:val="24"/>
-          <w:szCs w:val="24"/>
-        </w:rPr>
-        <w:t>:</w:t>
-      </w:r>
-    </w:p>
-    <w:p>
-      <w:pPr>
-        <w:rPr>
-          <w:b/>
-          <w:sz w:val="24"/>
-          <w:szCs w:val="24"/>
-        </w:rPr>
-      </w:pPr>
-      <w:r>
-        <w:rPr>
-          <w:b/>
-          <w:sz w:val="24"/>
-          <w:szCs w:val="24"/>
-        </w:rPr>
-        <w:t>RN-0015</w:t>
-      </w:r>
-      <w:r>
-        <w:rPr>
-          <w:b/>
-          <w:sz w:val="24"/>
-          <w:szCs w:val="24"/>
-        </w:rPr>
-        <w:t>:</w:t>
-      </w:r>
-    </w:p>
-    <w:p>
-      <w:pPr>
-        <w:rPr>
-          <w:b/>
-          <w:sz w:val="24"/>
-          <w:szCs w:val="24"/>
-        </w:rPr>
-      </w:pPr>
-      <w:r>
-        <w:rPr>
-          <w:b/>
-          <w:sz w:val="24"/>
-          <w:szCs w:val="24"/>
-        </w:rPr>
-        <w:t>RN-0016</w:t>
-      </w:r>
-      <w:r>
-        <w:rPr>
-          <w:b/>
-          <w:sz w:val="24"/>
-          <w:szCs w:val="24"/>
-        </w:rPr>
-        <w:t>:</w:t>
-      </w:r>
-    </w:p>
-    <w:p>
-      <w:pPr>
-        <w:rPr>
-          <w:b/>
-          <w:sz w:val="24"/>
-          <w:szCs w:val="24"/>
-        </w:rPr>
-      </w:pPr>
-      <w:r>
-        <w:rPr>
-          <w:b/>
-          <w:sz w:val="24"/>
-          <w:szCs w:val="24"/>
-        </w:rPr>
-        <w:t>RN-0017</w:t>
-      </w:r>
-      <w:r>
-        <w:rPr>
-          <w:b/>
-          <w:sz w:val="24"/>
-          <w:szCs w:val="24"/>
-        </w:rPr>
-        <w:t>:</w:t>
-      </w:r>
-    </w:p>
-    <w:p>
-      <w:pPr>
-        <w:rPr>
-          <w:b/>
-          <w:sz w:val="24"/>
-          <w:szCs w:val="24"/>
-        </w:rPr>
-      </w:pPr>
-      <w:r>
-        <w:rPr>
-          <w:b/>
-          <w:sz w:val="24"/>
-          <w:szCs w:val="24"/>
-        </w:rPr>
-        <w:t>RN-0018</w:t>
-      </w:r>
-      <w:r>
-        <w:rPr>
-          <w:b/>
-          <w:sz w:val="24"/>
-          <w:szCs w:val="24"/>
-        </w:rPr>
-        <w:t>:</w:t>
-      </w:r>
-    </w:p>
-    <w:p>
-      <w:pPr>
-        <w:rPr>
-          <w:b/>
-          <w:sz w:val="24"/>
-          <w:szCs w:val="24"/>
-        </w:rPr>
-      </w:pPr>
-      <w:r>
-        <w:rPr>
-          <w:b/>
-          <w:sz w:val="24"/>
-          <w:szCs w:val="24"/>
-        </w:rPr>
-        <w:t>RN-0019</w:t>
-      </w:r>
-      <w:r>
-        <w:rPr>
-          <w:b/>
-          <w:sz w:val="24"/>
-          <w:szCs w:val="24"/>
-        </w:rPr>
-        <w:t>:</w:t>
+        <w:pStyle w:val="PargrafodaLista"/>
+        <w:numPr>
+          <w:ilvl w:val="0"/>
+          <w:numId w:val="1"/>
+        </w:numPr>
+        <w:rPr>
+          <w:sz w:val="24"/>
+          <w:szCs w:val="24"/>
+          <w:lang w:val="en-US"/>
+        </w:rPr>
+      </w:pPr>
+      <w:r>
+        <w:rPr>
+          <w:sz w:val="24"/>
+          <w:szCs w:val="24"/>
+          <w:lang w:val="en-US"/>
+        </w:rPr>
+        <w:t xml:space="preserve">Centro - </w:t>
+      </w:r>
+      <w:proofErr w:type="spellStart"/>
+      <w:r>
+        <w:rPr>
+          <w:sz w:val="24"/>
+          <w:szCs w:val="24"/>
+          <w:lang w:val="en-US"/>
+        </w:rPr>
+        <w:t>Oeste</w:t>
+      </w:r>
+      <w:proofErr w:type="spellEnd"/>
+      <w:r>
+        <w:rPr>
+          <w:sz w:val="24"/>
+          <w:szCs w:val="24"/>
+          <w:lang w:val="en-US"/>
+        </w:rPr>
+        <w:t xml:space="preserve"> : </w:t>
+      </w:r>
+      <w:proofErr w:type="spellStart"/>
+      <w:r>
+        <w:rPr>
+          <w:sz w:val="24"/>
+          <w:szCs w:val="24"/>
+          <w:lang w:val="en-US"/>
+        </w:rPr>
+        <w:t>até</w:t>
+      </w:r>
+      <w:proofErr w:type="spellEnd"/>
+      <w:r>
+        <w:rPr>
+          <w:sz w:val="24"/>
+          <w:szCs w:val="24"/>
+          <w:lang w:val="en-US"/>
+        </w:rPr>
+        <w:t xml:space="preserve"> </w:t>
+      </w:r>
+      <w:r>
+        <w:rPr>
+          <w:sz w:val="24"/>
+          <w:szCs w:val="24"/>
+          <w:lang w:val="en-US"/>
+        </w:rPr>
+        <w:t>7</w:t>
+      </w:r>
+      <w:r>
+        <w:rPr>
+          <w:sz w:val="24"/>
+          <w:szCs w:val="24"/>
+          <w:lang w:val="en-US"/>
+        </w:rPr>
+        <w:t xml:space="preserve"> </w:t>
+      </w:r>
+      <w:proofErr w:type="spellStart"/>
+      <w:r>
+        <w:rPr>
+          <w:sz w:val="24"/>
+          <w:szCs w:val="24"/>
+          <w:lang w:val="en-US"/>
+        </w:rPr>
+        <w:t>dias</w:t>
+      </w:r>
+      <w:proofErr w:type="spellEnd"/>
+      <w:r>
+        <w:rPr>
+          <w:sz w:val="24"/>
+          <w:szCs w:val="24"/>
+          <w:lang w:val="en-US"/>
+        </w:rPr>
+        <w:t xml:space="preserve"> </w:t>
+      </w:r>
+      <w:proofErr w:type="spellStart"/>
+      <w:r>
+        <w:rPr>
+          <w:sz w:val="24"/>
+          <w:szCs w:val="24"/>
+          <w:lang w:val="en-US"/>
+        </w:rPr>
+        <w:t>úteis</w:t>
       </w:r>
       <w:bookmarkStart w:id="0" w:name="_GoBack"/>
       <w:bookmarkEnd w:id="0"/>
+      <w:proofErr w:type="spellEnd"/>
     </w:p>
     <w:p>
       <w:pPr>
@@ -613,6 +1390,127 @@
     </w:sectPr>
   </w:body>
 </w:document>
+</file>
+
+<file path=word/numbering.xml><?xml version="1.0" encoding="utf-8"?>
+<w:numbering xmlns:wpc="http://schemas.microsoft.com/office/word/2010/wordprocessingCanvas" xmlns:cx="http://schemas.microsoft.com/office/drawing/2014/chartex" xmlns:mc="http://schemas.openxmlformats.org/markup-compatibility/2006" xmlns:o="urn:schemas-microsoft-com:office:office" xmlns:r="http://schemas.openxmlformats.org/officeDocument/2006/relationships" xmlns:m="http://schemas.openxmlformats.org/officeDocument/2006/math" xmlns:v="urn:schemas-microsoft-com:vml" xmlns:wp14="http://schemas.microsoft.com/office/word/2010/wordprocessingDrawing" xmlns:wp="http://schemas.openxmlformats.org/drawingml/2006/wordprocessingDrawing" xmlns:w10="urn:schemas-microsoft-com:office:word" xmlns:w="http://schemas.openxmlformats.org/wordprocessingml/2006/main" xmlns:w14="http://schemas.microsoft.com/office/word/2010/wordml" xmlns:w15="http://schemas.microsoft.com/office/word/2012/wordml" xmlns:w16se="http://schemas.microsoft.com/office/word/2015/wordml/symex" xmlns:wpg="http://schemas.microsoft.com/office/word/2010/wordprocessingGroup" xmlns:wpi="http://schemas.microsoft.com/office/word/2010/wordprocessingInk" xmlns:wne="http://schemas.microsoft.com/office/word/2006/wordml" xmlns:wps="http://schemas.microsoft.com/office/word/2010/wordprocessingShape" mc:Ignorable="w14 w15 w16se wp14">
+  <w:abstractNum w:abstractNumId="0" w15:restartNumberingAfterBreak="0">
+    <w:nsid w:val="714F337C"/>
+    <w:multiLevelType w:val="hybridMultilevel"/>
+    <w:tmpl w:val="9CF255F0"/>
+    <w:lvl w:ilvl="0" w:tplc="04160001">
+      <w:start w:val="1"/>
+      <w:numFmt w:val="bullet"/>
+      <w:lvlText w:val=""/>
+      <w:lvlJc w:val="left"/>
+      <w:pPr>
+        <w:ind w:left="720" w:hanging="360"/>
+      </w:pPr>
+      <w:rPr>
+        <w:rFonts w:ascii="Symbol" w:hAnsi="Symbol" w:hint="default"/>
+      </w:rPr>
+    </w:lvl>
+    <w:lvl w:ilvl="1" w:tplc="04160003" w:tentative="1">
+      <w:start w:val="1"/>
+      <w:numFmt w:val="bullet"/>
+      <w:lvlText w:val="o"/>
+      <w:lvlJc w:val="left"/>
+      <w:pPr>
+        <w:ind w:left="1440" w:hanging="360"/>
+      </w:pPr>
+      <w:rPr>
+        <w:rFonts w:ascii="Courier New" w:hAnsi="Courier New" w:cs="Courier New" w:hint="default"/>
+      </w:rPr>
+    </w:lvl>
+    <w:lvl w:ilvl="2" w:tplc="04160005" w:tentative="1">
+      <w:start w:val="1"/>
+      <w:numFmt w:val="bullet"/>
+      <w:lvlText w:val=""/>
+      <w:lvlJc w:val="left"/>
+      <w:pPr>
+        <w:ind w:left="2160" w:hanging="360"/>
+      </w:pPr>
+      <w:rPr>
+        <w:rFonts w:ascii="Wingdings" w:hAnsi="Wingdings" w:hint="default"/>
+      </w:rPr>
+    </w:lvl>
+    <w:lvl w:ilvl="3" w:tplc="04160001" w:tentative="1">
+      <w:start w:val="1"/>
+      <w:numFmt w:val="bullet"/>
+      <w:lvlText w:val=""/>
+      <w:lvlJc w:val="left"/>
+      <w:pPr>
+        <w:ind w:left="2880" w:hanging="360"/>
+      </w:pPr>
+      <w:rPr>
+        <w:rFonts w:ascii="Symbol" w:hAnsi="Symbol" w:hint="default"/>
+      </w:rPr>
+    </w:lvl>
+    <w:lvl w:ilvl="4" w:tplc="04160003" w:tentative="1">
+      <w:start w:val="1"/>
+      <w:numFmt w:val="bullet"/>
+      <w:lvlText w:val="o"/>
+      <w:lvlJc w:val="left"/>
+      <w:pPr>
+        <w:ind w:left="3600" w:hanging="360"/>
+      </w:pPr>
+      <w:rPr>
+        <w:rFonts w:ascii="Courier New" w:hAnsi="Courier New" w:cs="Courier New" w:hint="default"/>
+      </w:rPr>
+    </w:lvl>
+    <w:lvl w:ilvl="5" w:tplc="04160005" w:tentative="1">
+      <w:start w:val="1"/>
+      <w:numFmt w:val="bullet"/>
+      <w:lvlText w:val=""/>
+      <w:lvlJc w:val="left"/>
+      <w:pPr>
+        <w:ind w:left="4320" w:hanging="360"/>
+      </w:pPr>
+      <w:rPr>
+        <w:rFonts w:ascii="Wingdings" w:hAnsi="Wingdings" w:hint="default"/>
+      </w:rPr>
+    </w:lvl>
+    <w:lvl w:ilvl="6" w:tplc="04160001" w:tentative="1">
+      <w:start w:val="1"/>
+      <w:numFmt w:val="bullet"/>
+      <w:lvlText w:val=""/>
+      <w:lvlJc w:val="left"/>
+      <w:pPr>
+        <w:ind w:left="5040" w:hanging="360"/>
+      </w:pPr>
+      <w:rPr>
+        <w:rFonts w:ascii="Symbol" w:hAnsi="Symbol" w:hint="default"/>
+      </w:rPr>
+    </w:lvl>
+    <w:lvl w:ilvl="7" w:tplc="04160003" w:tentative="1">
+      <w:start w:val="1"/>
+      <w:numFmt w:val="bullet"/>
+      <w:lvlText w:val="o"/>
+      <w:lvlJc w:val="left"/>
+      <w:pPr>
+        <w:ind w:left="5760" w:hanging="360"/>
+      </w:pPr>
+      <w:rPr>
+        <w:rFonts w:ascii="Courier New" w:hAnsi="Courier New" w:cs="Courier New" w:hint="default"/>
+      </w:rPr>
+    </w:lvl>
+    <w:lvl w:ilvl="8" w:tplc="04160005" w:tentative="1">
+      <w:start w:val="1"/>
+      <w:numFmt w:val="bullet"/>
+      <w:lvlText w:val=""/>
+      <w:lvlJc w:val="left"/>
+      <w:pPr>
+        <w:ind w:left="6480" w:hanging="360"/>
+      </w:pPr>
+      <w:rPr>
+        <w:rFonts w:ascii="Wingdings" w:hAnsi="Wingdings" w:hint="default"/>
+      </w:rPr>
+    </w:lvl>
+  </w:abstractNum>
+  <w:num w:numId="1">
+    <w:abstractNumId w:val="0"/>
+  </w:num>
+</w:numbering>
 </file>
 
 <file path=word/styles.xml><?xml version="1.0" encoding="utf-8"?>
@@ -1012,7 +1910,6 @@
   <w:style w:type="character" w:default="1" w:styleId="Fontepargpadro">
     <w:name w:val="Default Paragraph Font"/>
     <w:uiPriority w:val="1"/>
-    <w:semiHidden/>
     <w:unhideWhenUsed/>
   </w:style>
   <w:style w:type="table" w:default="1" w:styleId="Tabelanormal">
@@ -1035,6 +1932,17 @@
     <w:uiPriority w:val="99"/>
     <w:semiHidden/>
     <w:unhideWhenUsed/>
+  </w:style>
+  <w:style w:type="paragraph" w:styleId="PargrafodaLista">
+    <w:name w:val="List Paragraph"/>
+    <w:basedOn w:val="Normal"/>
+    <w:uiPriority w:val="34"/>
+    <w:qFormat/>
+    <w:rsid w:val="00616427"/>
+    <w:pPr>
+      <w:ind w:left="720"/>
+      <w:contextualSpacing/>
+    </w:pPr>
   </w:style>
 </w:styles>
 </file>

</xml_diff>

<commit_message>
rev. 15 - 19 completa
</commit_message>
<xml_diff>
--- a/Documentation/19 - Regras de Negócio.docx
+++ b/Documentation/19 - Regras de Negócio.docx
@@ -420,6 +420,7 @@
     <w:p>
       <w:pPr>
         <w:rPr>
+          <w:bCs/>
           <w:sz w:val="24"/>
           <w:szCs w:val="24"/>
         </w:rPr>
@@ -442,450 +443,12 @@
       </w:r>
       <w:r>
         <w:rPr>
-          <w:sz w:val="24"/>
-          <w:szCs w:val="24"/>
-        </w:rPr>
-        <w:t>O prazo de entrega varia de acordo com a região</w:t>
-      </w:r>
-      <w:r>
-        <w:rPr>
-          <w:sz w:val="24"/>
-          <w:szCs w:val="24"/>
-        </w:rPr>
-        <w:br/>
-      </w:r>
-    </w:p>
-    <w:p>
-      <w:pPr>
-        <w:pStyle w:val="PargrafodaLista"/>
-        <w:numPr>
-          <w:ilvl w:val="0"/>
-          <w:numId w:val="1"/>
-        </w:numPr>
-        <w:rPr>
-          <w:sz w:val="24"/>
-          <w:szCs w:val="24"/>
-          <w:lang w:val="en-US"/>
-        </w:rPr>
-      </w:pPr>
-      <w:proofErr w:type="gramStart"/>
-      <w:r>
-        <w:rPr>
-          <w:sz w:val="24"/>
-          <w:szCs w:val="24"/>
-          <w:lang w:val="en-US"/>
-        </w:rPr>
-        <w:t xml:space="preserve">Norte </w:t>
-      </w:r>
-      <w:r>
-        <w:rPr>
-          <w:sz w:val="24"/>
-          <w:szCs w:val="24"/>
-          <w:lang w:val="en-US"/>
-        </w:rPr>
-        <w:t>:</w:t>
-      </w:r>
-      <w:proofErr w:type="gramEnd"/>
-      <w:r>
-        <w:rPr>
-          <w:sz w:val="24"/>
-          <w:szCs w:val="24"/>
-          <w:lang w:val="en-US"/>
-        </w:rPr>
-        <w:t xml:space="preserve"> </w:t>
-      </w:r>
-      <w:proofErr w:type="spellStart"/>
-      <w:r>
-        <w:rPr>
-          <w:sz w:val="24"/>
-          <w:szCs w:val="24"/>
-          <w:lang w:val="en-US"/>
-        </w:rPr>
-        <w:t>até</w:t>
-      </w:r>
-      <w:proofErr w:type="spellEnd"/>
-      <w:r>
-        <w:rPr>
-          <w:sz w:val="24"/>
-          <w:szCs w:val="24"/>
-          <w:lang w:val="en-US"/>
-        </w:rPr>
-        <w:t xml:space="preserve"> 20 </w:t>
-      </w:r>
-      <w:proofErr w:type="spellStart"/>
-      <w:r>
-        <w:rPr>
-          <w:sz w:val="24"/>
-          <w:szCs w:val="24"/>
-          <w:lang w:val="en-US"/>
-        </w:rPr>
-        <w:t>dias</w:t>
-      </w:r>
-      <w:proofErr w:type="spellEnd"/>
-      <w:r>
-        <w:rPr>
-          <w:sz w:val="24"/>
-          <w:szCs w:val="24"/>
-          <w:lang w:val="en-US"/>
-        </w:rPr>
-        <w:t xml:space="preserve"> </w:t>
-      </w:r>
-      <w:proofErr w:type="spellStart"/>
-      <w:r>
-        <w:rPr>
-          <w:sz w:val="24"/>
-          <w:szCs w:val="24"/>
-          <w:lang w:val="en-US"/>
-        </w:rPr>
-        <w:t>úteis</w:t>
-      </w:r>
-      <w:proofErr w:type="spellEnd"/>
-    </w:p>
-    <w:p>
-      <w:pPr>
-        <w:pStyle w:val="PargrafodaLista"/>
-        <w:numPr>
-          <w:ilvl w:val="0"/>
-          <w:numId w:val="1"/>
-        </w:numPr>
-        <w:rPr>
-          <w:sz w:val="24"/>
-          <w:szCs w:val="24"/>
-          <w:lang w:val="en-US"/>
-        </w:rPr>
-      </w:pPr>
-      <w:proofErr w:type="spellStart"/>
-      <w:proofErr w:type="gramStart"/>
-      <w:r>
-        <w:rPr>
-          <w:sz w:val="24"/>
-          <w:szCs w:val="24"/>
-          <w:lang w:val="en-US"/>
-        </w:rPr>
-        <w:t>Nordeste</w:t>
-      </w:r>
-      <w:proofErr w:type="spellEnd"/>
-      <w:r>
-        <w:rPr>
-          <w:sz w:val="24"/>
-          <w:szCs w:val="24"/>
-          <w:lang w:val="en-US"/>
-        </w:rPr>
-        <w:t xml:space="preserve"> :</w:t>
-      </w:r>
-      <w:proofErr w:type="gramEnd"/>
-      <w:r>
-        <w:rPr>
-          <w:sz w:val="24"/>
-          <w:szCs w:val="24"/>
-          <w:lang w:val="en-US"/>
-        </w:rPr>
-        <w:t xml:space="preserve"> </w:t>
-      </w:r>
-      <w:proofErr w:type="spellStart"/>
-      <w:r>
-        <w:rPr>
-          <w:sz w:val="24"/>
-          <w:szCs w:val="24"/>
-          <w:lang w:val="en-US"/>
-        </w:rPr>
-        <w:t>até</w:t>
-      </w:r>
-      <w:proofErr w:type="spellEnd"/>
-      <w:r>
-        <w:rPr>
-          <w:sz w:val="24"/>
-          <w:szCs w:val="24"/>
-          <w:lang w:val="en-US"/>
-        </w:rPr>
-        <w:t xml:space="preserve"> 20 </w:t>
-      </w:r>
-      <w:proofErr w:type="spellStart"/>
-      <w:r>
-        <w:rPr>
-          <w:sz w:val="24"/>
-          <w:szCs w:val="24"/>
-          <w:lang w:val="en-US"/>
-        </w:rPr>
-        <w:t>dias</w:t>
-      </w:r>
-      <w:proofErr w:type="spellEnd"/>
-      <w:r>
-        <w:rPr>
-          <w:sz w:val="24"/>
-          <w:szCs w:val="24"/>
-          <w:lang w:val="en-US"/>
-        </w:rPr>
-        <w:t xml:space="preserve"> </w:t>
-      </w:r>
-      <w:proofErr w:type="spellStart"/>
-      <w:r>
-        <w:rPr>
-          <w:sz w:val="24"/>
-          <w:szCs w:val="24"/>
-          <w:lang w:val="en-US"/>
-        </w:rPr>
-        <w:t>úteis</w:t>
-      </w:r>
-      <w:proofErr w:type="spellEnd"/>
-    </w:p>
-    <w:p>
-      <w:pPr>
-        <w:pStyle w:val="PargrafodaLista"/>
-        <w:numPr>
-          <w:ilvl w:val="0"/>
-          <w:numId w:val="1"/>
-        </w:numPr>
-        <w:rPr>
-          <w:sz w:val="24"/>
-          <w:szCs w:val="24"/>
-          <w:lang w:val="en-US"/>
-        </w:rPr>
-      </w:pPr>
-      <w:proofErr w:type="gramStart"/>
-      <w:r>
-        <w:rPr>
-          <w:sz w:val="24"/>
-          <w:szCs w:val="24"/>
-          <w:lang w:val="en-US"/>
-        </w:rPr>
-        <w:t>Sul :</w:t>
-      </w:r>
-      <w:proofErr w:type="gramEnd"/>
-      <w:r>
-        <w:rPr>
-          <w:sz w:val="24"/>
-          <w:szCs w:val="24"/>
-          <w:lang w:val="en-US"/>
-        </w:rPr>
-        <w:t xml:space="preserve"> </w:t>
-      </w:r>
-      <w:proofErr w:type="spellStart"/>
-      <w:r>
-        <w:rPr>
-          <w:sz w:val="24"/>
-          <w:szCs w:val="24"/>
-          <w:lang w:val="en-US"/>
-        </w:rPr>
-        <w:t>até</w:t>
-      </w:r>
-      <w:proofErr w:type="spellEnd"/>
-      <w:r>
-        <w:rPr>
-          <w:sz w:val="24"/>
-          <w:szCs w:val="24"/>
-          <w:lang w:val="en-US"/>
-        </w:rPr>
-        <w:t xml:space="preserve"> </w:t>
-      </w:r>
-      <w:r>
-        <w:rPr>
-          <w:sz w:val="24"/>
-          <w:szCs w:val="24"/>
-          <w:lang w:val="en-US"/>
-        </w:rPr>
-        <w:t>5</w:t>
-      </w:r>
-      <w:r>
-        <w:rPr>
-          <w:sz w:val="24"/>
-          <w:szCs w:val="24"/>
-          <w:lang w:val="en-US"/>
-        </w:rPr>
-        <w:t xml:space="preserve"> </w:t>
-      </w:r>
-      <w:proofErr w:type="spellStart"/>
-      <w:r>
-        <w:rPr>
-          <w:sz w:val="24"/>
-          <w:szCs w:val="24"/>
-          <w:lang w:val="en-US"/>
-        </w:rPr>
-        <w:t>dias</w:t>
-      </w:r>
-      <w:proofErr w:type="spellEnd"/>
-      <w:r>
-        <w:rPr>
-          <w:sz w:val="24"/>
-          <w:szCs w:val="24"/>
-          <w:lang w:val="en-US"/>
-        </w:rPr>
-        <w:t xml:space="preserve"> </w:t>
-      </w:r>
-      <w:proofErr w:type="spellStart"/>
-      <w:r>
-        <w:rPr>
-          <w:sz w:val="24"/>
-          <w:szCs w:val="24"/>
-          <w:lang w:val="en-US"/>
-        </w:rPr>
-        <w:t>úteis</w:t>
-      </w:r>
-      <w:proofErr w:type="spellEnd"/>
-    </w:p>
-    <w:p>
-      <w:pPr>
-        <w:pStyle w:val="PargrafodaLista"/>
-        <w:numPr>
-          <w:ilvl w:val="0"/>
-          <w:numId w:val="1"/>
-        </w:numPr>
-        <w:rPr>
-          <w:sz w:val="24"/>
-          <w:szCs w:val="24"/>
-          <w:lang w:val="en-US"/>
-        </w:rPr>
-      </w:pPr>
-      <w:proofErr w:type="spellStart"/>
-      <w:proofErr w:type="gramStart"/>
-      <w:r>
-        <w:rPr>
-          <w:sz w:val="24"/>
-          <w:szCs w:val="24"/>
-          <w:lang w:val="en-US"/>
-        </w:rPr>
-        <w:t>Suldeste</w:t>
-      </w:r>
-      <w:proofErr w:type="spellEnd"/>
-      <w:r>
-        <w:rPr>
-          <w:sz w:val="24"/>
-          <w:szCs w:val="24"/>
-          <w:lang w:val="en-US"/>
-        </w:rPr>
-        <w:t xml:space="preserve"> :</w:t>
-      </w:r>
-      <w:proofErr w:type="gramEnd"/>
-      <w:r>
-        <w:rPr>
-          <w:sz w:val="24"/>
-          <w:szCs w:val="24"/>
-          <w:lang w:val="en-US"/>
-        </w:rPr>
-        <w:t xml:space="preserve"> </w:t>
-      </w:r>
-      <w:proofErr w:type="spellStart"/>
-      <w:r>
-        <w:rPr>
-          <w:sz w:val="24"/>
-          <w:szCs w:val="24"/>
-          <w:lang w:val="en-US"/>
-        </w:rPr>
-        <w:t>até</w:t>
-      </w:r>
-      <w:proofErr w:type="spellEnd"/>
-      <w:r>
-        <w:rPr>
-          <w:sz w:val="24"/>
-          <w:szCs w:val="24"/>
-          <w:lang w:val="en-US"/>
-        </w:rPr>
-        <w:t xml:space="preserve"> 3 </w:t>
-      </w:r>
-      <w:proofErr w:type="spellStart"/>
-      <w:r>
-        <w:rPr>
-          <w:sz w:val="24"/>
-          <w:szCs w:val="24"/>
-          <w:lang w:val="en-US"/>
-        </w:rPr>
-        <w:t>dias</w:t>
-      </w:r>
-      <w:proofErr w:type="spellEnd"/>
-      <w:r>
-        <w:rPr>
-          <w:sz w:val="24"/>
-          <w:szCs w:val="24"/>
-          <w:lang w:val="en-US"/>
-        </w:rPr>
-        <w:t xml:space="preserve"> </w:t>
-      </w:r>
-      <w:proofErr w:type="spellStart"/>
-      <w:r>
-        <w:rPr>
-          <w:sz w:val="24"/>
-          <w:szCs w:val="24"/>
-          <w:lang w:val="en-US"/>
-        </w:rPr>
-        <w:t>úteis</w:t>
-      </w:r>
-      <w:proofErr w:type="spellEnd"/>
-      <w:r>
-        <w:rPr>
-          <w:sz w:val="24"/>
-          <w:szCs w:val="24"/>
-          <w:lang w:val="en-US"/>
-        </w:rPr>
-        <w:t xml:space="preserve"> </w:t>
-      </w:r>
-    </w:p>
-    <w:p>
-      <w:pPr>
-        <w:pStyle w:val="PargrafodaLista"/>
-        <w:numPr>
-          <w:ilvl w:val="0"/>
-          <w:numId w:val="1"/>
-        </w:numPr>
-        <w:rPr>
-          <w:sz w:val="24"/>
-          <w:szCs w:val="24"/>
-          <w:lang w:val="en-US"/>
-        </w:rPr>
-      </w:pPr>
-      <w:r>
-        <w:rPr>
-          <w:sz w:val="24"/>
-          <w:szCs w:val="24"/>
-          <w:lang w:val="en-US"/>
-        </w:rPr>
-        <w:t xml:space="preserve">Centro - Oeste : </w:t>
-      </w:r>
-      <w:proofErr w:type="spellStart"/>
-      <w:r>
-        <w:rPr>
-          <w:sz w:val="24"/>
-          <w:szCs w:val="24"/>
-          <w:lang w:val="en-US"/>
-        </w:rPr>
-        <w:t>até</w:t>
-      </w:r>
-      <w:proofErr w:type="spellEnd"/>
-      <w:r>
-        <w:rPr>
-          <w:sz w:val="24"/>
-          <w:szCs w:val="24"/>
-          <w:lang w:val="en-US"/>
-        </w:rPr>
-        <w:t xml:space="preserve"> 7 </w:t>
-      </w:r>
-      <w:proofErr w:type="spellStart"/>
-      <w:r>
-        <w:rPr>
-          <w:sz w:val="24"/>
-          <w:szCs w:val="24"/>
-          <w:lang w:val="en-US"/>
-        </w:rPr>
-        <w:t>dias</w:t>
-      </w:r>
-      <w:proofErr w:type="spellEnd"/>
-      <w:r>
-        <w:rPr>
-          <w:sz w:val="24"/>
-          <w:szCs w:val="24"/>
-          <w:lang w:val="en-US"/>
-        </w:rPr>
-        <w:t xml:space="preserve"> </w:t>
-      </w:r>
-      <w:proofErr w:type="spellStart"/>
-      <w:r>
-        <w:rPr>
-          <w:sz w:val="24"/>
-          <w:szCs w:val="24"/>
-          <w:lang w:val="en-US"/>
-        </w:rPr>
-        <w:t>úteis</w:t>
-      </w:r>
-      <w:proofErr w:type="spellEnd"/>
+          <w:bCs/>
+          <w:sz w:val="24"/>
+          <w:szCs w:val="24"/>
+        </w:rPr>
+        <w:t xml:space="preserve">Pagamento via Pix devem se efetuados em até 30 minutos. </w:t>
+      </w:r>
     </w:p>
     <w:p>
       <w:pPr>
@@ -1167,6 +730,7 @@
     <w:lsdException w:name="HTML Sample" w:semiHidden="1" w:unhideWhenUsed="1"/>
     <w:lsdException w:name="HTML Typewriter" w:semiHidden="1" w:unhideWhenUsed="1"/>
     <w:lsdException w:name="HTML Variable" w:semiHidden="1" w:unhideWhenUsed="1"/>
+    <w:lsdException w:name="Normal Table" w:semiHidden="1" w:unhideWhenUsed="1"/>
     <w:lsdException w:name="annotation subject" w:semiHidden="1" w:unhideWhenUsed="1"/>
     <w:lsdException w:name="No List" w:semiHidden="1" w:unhideWhenUsed="1"/>
     <w:lsdException w:name="Outline List 1" w:semiHidden="1" w:unhideWhenUsed="1"/>
@@ -1209,8 +773,11 @@
     <w:lsdException w:name="Table Contemporary" w:semiHidden="1" w:unhideWhenUsed="1"/>
     <w:lsdException w:name="Table Elegant" w:semiHidden="1" w:unhideWhenUsed="1"/>
     <w:lsdException w:name="Table Professional" w:semiHidden="1" w:unhideWhenUsed="1"/>
+    <w:lsdException w:name="Table Subtle 1" w:semiHidden="1" w:unhideWhenUsed="1"/>
     <w:lsdException w:name="Table Subtle 2" w:semiHidden="1" w:unhideWhenUsed="1"/>
     <w:lsdException w:name="Table Web 1" w:semiHidden="1" w:unhideWhenUsed="1"/>
+    <w:lsdException w:name="Table Web 2" w:semiHidden="1" w:unhideWhenUsed="1"/>
+    <w:lsdException w:name="Table Web 3" w:semiHidden="1" w:unhideWhenUsed="1"/>
     <w:lsdException w:name="Balloon Text" w:semiHidden="1" w:unhideWhenUsed="1"/>
     <w:lsdException w:name="Table Grid" w:uiPriority="39"/>
     <w:lsdException w:name="Table Theme" w:semiHidden="1" w:unhideWhenUsed="1"/>

</xml_diff>